<commit_message>
angular file updated and html interview questions
</commit_message>
<xml_diff>
--- a/HTML/html interview questions.docx
+++ b/HTML/html interview questions.docx
@@ -262,15 +262,7 @@
           <w:sz w:val="24"/>
           <w:szCs w:val="24"/>
         </w:rPr>
-        <w:t>HTML5</w:t>
-      </w:r>
-      <w:r>
-        <w:rPr>
-          <w:b/>
-          <w:sz w:val="24"/>
-          <w:szCs w:val="24"/>
-        </w:rPr>
-        <w:t xml:space="preserve"> browser support:</w:t>
+        <w:t>HTML5 browser support:</w:t>
       </w:r>
     </w:p>
     <w:p>
@@ -3776,7 +3768,7 @@
             <v:path o:extrusionok="f" gradientshapeok="t" o:connecttype="rect"/>
             <o:lock v:ext="edit" aspectratio="t"/>
           </v:shapetype>
-          <v:shape id="_x0000_i1031" type="#_x0000_t75" style="width:136.5pt;height:60.75pt" o:ole="">
+          <v:shape id="_x0000_i1031" type="#_x0000_t75" style="width:132.6pt;height:57pt" o:ole="">
             <v:imagedata r:id="rId12" o:title=""/>
           </v:shape>
           <w:control r:id="rId13" w:name="DefaultOcxName2" w:shapeid="_x0000_i1031"/>
@@ -5073,7 +5065,7 @@
           <w:szCs w:val="24"/>
         </w:rPr>
         <w:object w:dxaOrig="225" w:dyaOrig="225">
-          <v:shape id="_x0000_i1034" type="#_x0000_t75" style="width:136.5pt;height:60.75pt" o:ole="">
+          <v:shape id="_x0000_i1034" type="#_x0000_t75" style="width:132.6pt;height:57pt" o:ole="">
             <v:imagedata r:id="rId12" o:title=""/>
           </v:shape>
           <w:control r:id="rId14" w:name="DefaultOcxName3" w:shapeid="_x0000_i1034"/>
@@ -12437,25 +12429,7 @@
             <w:sz w:val="24"/>
             <w:szCs w:val="24"/>
           </w:rPr>
-          <w:t>https://www.w3schools.co</w:t>
-        </w:r>
-        <w:r>
-          <w:rPr>
-            <w:rStyle w:val="Hyperlink"/>
-            <w:rFonts w:eastAsia="Times New Roman" w:cs="Helvetica"/>
-            <w:sz w:val="24"/>
-            <w:szCs w:val="24"/>
-          </w:rPr>
-          <w:t>m</w:t>
-        </w:r>
-        <w:r>
-          <w:rPr>
-            <w:rStyle w:val="Hyperlink"/>
-            <w:rFonts w:eastAsia="Times New Roman" w:cs="Helvetica"/>
-            <w:sz w:val="24"/>
-            <w:szCs w:val="24"/>
-          </w:rPr>
-          <w:t>/tags/att_global_data.asp</w:t>
+          <w:t>https://www.w3schools.com/tags/att_global_data.asp</w:t>
         </w:r>
       </w:hyperlink>
     </w:p>
@@ -12553,21 +12527,7 @@
             <w:rStyle w:val="Hyperlink"/>
             <w:sz w:val="24"/>
           </w:rPr>
-          <w:t>https://www.w3schools.com/html/ht</w:t>
-        </w:r>
-        <w:r>
-          <w:rPr>
-            <w:rStyle w:val="Hyperlink"/>
-            <w:sz w:val="24"/>
-          </w:rPr>
-          <w:t>m</w:t>
-        </w:r>
-        <w:r>
-          <w:rPr>
-            <w:rStyle w:val="Hyperlink"/>
-            <w:sz w:val="24"/>
-          </w:rPr>
-          <w:t>l5_serversentevents.asp</w:t>
+          <w:t>https://www.w3schools.com/html/html5_serversentevents.asp</w:t>
         </w:r>
       </w:hyperlink>
       <w:r>
@@ -13603,65 +13563,128 @@
             <w:sz w:val="24"/>
             <w:szCs w:val="24"/>
           </w:rPr>
-          <w:t>https://www.w3schools.com/html/html5_</w:t>
+          <w:t>https://www.w3schools.com/html/html5_webworkers.asp</w:t>
         </w:r>
+      </w:hyperlink>
+      <w:r>
+        <w:rPr>
+          <w:b/>
+          <w:sz w:val="24"/>
+          <w:szCs w:val="24"/>
+        </w:rPr>
+        <w:t>)</w:t>
+      </w:r>
+    </w:p>
+    <w:p>
+      <w:pPr>
+        <w:pStyle w:val="NoSpacing"/>
+        <w:rPr>
+          <w:sz w:val="24"/>
+          <w:szCs w:val="24"/>
+        </w:rPr>
+      </w:pPr>
+      <w:r>
+        <w:rPr>
+          <w:sz w:val="24"/>
+          <w:szCs w:val="24"/>
+        </w:rPr>
+        <w:t>When executing scripts in an HTML page, the page becomes unresponsive until the script is finished.</w:t>
+      </w:r>
+    </w:p>
+    <w:p>
+      <w:pPr>
+        <w:pStyle w:val="NoSpacing"/>
+        <w:rPr>
+          <w:sz w:val="24"/>
+          <w:szCs w:val="24"/>
+        </w:rPr>
+      </w:pPr>
+      <w:r>
+        <w:rPr>
+          <w:sz w:val="24"/>
+          <w:szCs w:val="24"/>
+        </w:rPr>
+        <w:t>A web worker is a JavaScript that runs in the background, independently of other scripts, without affecting the performance of the page. You can continue to do whatever you want: clicking, selecting things, etc., while the web worker runs in the background.</w:t>
+      </w:r>
+    </w:p>
+    <w:p>
+      <w:pPr>
+        <w:pStyle w:val="NoSpacing"/>
+        <w:rPr>
+          <w:sz w:val="24"/>
+          <w:szCs w:val="24"/>
+        </w:rPr>
+      </w:pPr>
+    </w:p>
+    <w:p>
+      <w:pPr>
+        <w:pStyle w:val="NoSpacing"/>
+        <w:rPr>
+          <w:sz w:val="24"/>
+          <w:szCs w:val="24"/>
+        </w:rPr>
+      </w:pPr>
+    </w:p>
+    <w:p>
+      <w:pPr>
+        <w:pStyle w:val="NoSpacing"/>
+        <w:rPr>
+          <w:sz w:val="24"/>
+          <w:szCs w:val="24"/>
+        </w:rPr>
+      </w:pPr>
+      <w:proofErr w:type="spellStart"/>
+      <w:r>
+        <w:rPr>
+          <w:sz w:val="24"/>
+          <w:szCs w:val="24"/>
+        </w:rPr>
+        <w:t>TabIndex</w:t>
+      </w:r>
+      <w:proofErr w:type="spellEnd"/>
+      <w:r>
+        <w:rPr>
+          <w:sz w:val="24"/>
+          <w:szCs w:val="24"/>
+        </w:rPr>
+        <w:t xml:space="preserve">: </w:t>
+      </w:r>
+      <w:hyperlink r:id="rId25" w:history="1">
         <w:r>
           <w:rPr>
             <w:rStyle w:val="Hyperlink"/>
-            <w:sz w:val="24"/>
-            <w:szCs w:val="24"/>
           </w:rPr>
-          <w:t>w</w:t>
-        </w:r>
-        <w:r>
-          <w:rPr>
-            <w:rStyle w:val="Hyperlink"/>
-            <w:sz w:val="24"/>
-            <w:szCs w:val="24"/>
-          </w:rPr>
-          <w:t>ebworkers.asp</w:t>
+          <w:t>https://bitsofco.de/how-and-when-to-use-the-tabindex-attribute/</w:t>
         </w:r>
       </w:hyperlink>
-      <w:r>
-        <w:rPr>
-          <w:b/>
-          <w:sz w:val="24"/>
-          <w:szCs w:val="24"/>
-        </w:rPr>
-        <w:t>)</w:t>
-      </w:r>
-    </w:p>
-    <w:p>
-      <w:pPr>
-        <w:pStyle w:val="NoSpacing"/>
-        <w:rPr>
-          <w:sz w:val="24"/>
-          <w:szCs w:val="24"/>
-        </w:rPr>
-      </w:pPr>
-      <w:r>
-        <w:rPr>
-          <w:sz w:val="24"/>
-          <w:szCs w:val="24"/>
-        </w:rPr>
-        <w:t>When executing scripts in an HTML page, the page becomes unresponsive until the script is finished.</w:t>
-      </w:r>
-    </w:p>
-    <w:p>
-      <w:pPr>
-        <w:pStyle w:val="NoSpacing"/>
-        <w:rPr>
-          <w:sz w:val="24"/>
-          <w:szCs w:val="24"/>
-        </w:rPr>
-      </w:pPr>
-      <w:r>
-        <w:rPr>
-          <w:sz w:val="24"/>
-          <w:szCs w:val="24"/>
-        </w:rPr>
-        <w:t>A web worker is a JavaScript that runs in the background, independently of other scripts, without affecting the performance of the page. You can continue to do whatever you want: clicking, selecting things, etc., while the web worker runs in the background.</w:t>
-      </w:r>
+      <w:bookmarkStart w:id="0" w:name="_GoBack"/>
+      <w:bookmarkEnd w:id="0"/>
+    </w:p>
+    <w:p>
+      <w:pPr>
+        <w:shd w:val="clear" w:color="auto" w:fill="FFFFFF"/>
+        <w:spacing w:before="204" w:after="204" w:line="240" w:lineRule="auto"/>
+        <w:textAlignment w:val="baseline"/>
+        <w:rPr>
+          <w:rFonts w:eastAsia="Times New Roman" w:cs="Helvetica"/>
+          <w:color w:val="666666"/>
+          <w:sz w:val="24"/>
+          <w:szCs w:val="24"/>
+        </w:rPr>
+      </w:pPr>
+    </w:p>
+    <w:p>
+      <w:pPr>
+        <w:shd w:val="clear" w:color="auto" w:fill="FFFFFF"/>
+        <w:spacing w:before="204" w:after="204" w:line="240" w:lineRule="auto"/>
+        <w:textAlignment w:val="baseline"/>
+        <w:rPr>
+          <w:rFonts w:eastAsia="Times New Roman" w:cs="Helvetica"/>
+          <w:color w:val="666666"/>
+          <w:sz w:val="24"/>
+          <w:szCs w:val="24"/>
+        </w:rPr>
+      </w:pPr>
     </w:p>
     <w:p>
       <w:pPr>
@@ -13799,7 +13822,6 @@
           <w:sz w:val="24"/>
           <w:szCs w:val="24"/>
         </w:rPr>
-        <w:lastRenderedPageBreak/>
         <w:t>Using AJAX</w:t>
       </w:r>
     </w:p>
@@ -13848,73 +13870,6 @@
         <w:numPr>
           <w:ilvl w:val="0"/>
           <w:numId w:val="6"/>
-        </w:numPr>
-        <w:shd w:val="clear" w:color="auto" w:fill="FFFFFF"/>
-        <w:spacing w:before="204" w:after="204" w:line="240" w:lineRule="auto"/>
-        <w:textAlignment w:val="baseline"/>
-        <w:rPr>
-          <w:rFonts w:eastAsia="Times New Roman" w:cs="Helvetica"/>
-          <w:color w:val="000000" w:themeColor="text1"/>
-          <w:sz w:val="24"/>
-          <w:szCs w:val="24"/>
-        </w:rPr>
-      </w:pPr>
-      <w:hyperlink r:id="rId25" w:history="1">
-        <w:r>
-          <w:rPr>
-            <w:rStyle w:val="Hyperlink"/>
-            <w:rFonts w:eastAsia="Times New Roman" w:cs="Helvetica"/>
-            <w:sz w:val="24"/>
-            <w:szCs w:val="24"/>
-          </w:rPr>
-          <w:t>https://intellipaat.com/intervie</w:t>
-        </w:r>
-        <w:r>
-          <w:rPr>
-            <w:rStyle w:val="Hyperlink"/>
-            <w:rFonts w:eastAsia="Times New Roman" w:cs="Helvetica"/>
-            <w:sz w:val="24"/>
-            <w:szCs w:val="24"/>
-          </w:rPr>
-          <w:t>w</w:t>
-        </w:r>
-        <w:r>
-          <w:rPr>
-            <w:rStyle w:val="Hyperlink"/>
-            <w:rFonts w:eastAsia="Times New Roman" w:cs="Helvetica"/>
-            <w:sz w:val="24"/>
-            <w:szCs w:val="24"/>
-          </w:rPr>
-          <w:t>-qu</w:t>
-        </w:r>
-        <w:bookmarkStart w:id="0" w:name="_GoBack"/>
-        <w:bookmarkEnd w:id="0"/>
-        <w:r>
-          <w:rPr>
-            <w:rStyle w:val="Hyperlink"/>
-            <w:rFonts w:eastAsia="Times New Roman" w:cs="Helvetica"/>
-            <w:sz w:val="24"/>
-            <w:szCs w:val="24"/>
-          </w:rPr>
-          <w:t>e</w:t>
-        </w:r>
-        <w:r>
-          <w:rPr>
-            <w:rStyle w:val="Hyperlink"/>
-            <w:rFonts w:eastAsia="Times New Roman" w:cs="Helvetica"/>
-            <w:sz w:val="24"/>
-            <w:szCs w:val="24"/>
-          </w:rPr>
-          <w:t>stion/html-interview-questions</w:t>
-        </w:r>
-      </w:hyperlink>
-    </w:p>
-    <w:p>
-      <w:pPr>
-        <w:pStyle w:val="ListParagraph"/>
-        <w:numPr>
-          <w:ilvl w:val="0"/>
-          <w:numId w:val="9"/>
         </w:numPr>
         <w:shd w:val="clear" w:color="auto" w:fill="FFFFFF"/>
         <w:spacing w:before="204" w:after="204" w:line="240" w:lineRule="auto"/>
@@ -13934,43 +13889,7 @@
             <w:sz w:val="24"/>
             <w:szCs w:val="24"/>
           </w:rPr>
-          <w:t>https://www.codeproject.com/Arti</w:t>
-        </w:r>
-        <w:r>
-          <w:rPr>
-            <w:rStyle w:val="Hyperlink"/>
-            <w:rFonts w:eastAsia="Times New Roman" w:cs="Helvetica"/>
-            <w:sz w:val="24"/>
-            <w:szCs w:val="24"/>
-          </w:rPr>
-          <w:t>c</w:t>
-        </w:r>
-        <w:r>
-          <w:rPr>
-            <w:rStyle w:val="Hyperlink"/>
-            <w:rFonts w:eastAsia="Times New Roman" w:cs="Helvetica"/>
-            <w:sz w:val="24"/>
-            <w:szCs w:val="24"/>
-          </w:rPr>
-          <w:t>les/702051/important-HTML-Interview-questions-with-answe#What_are_selecto</w:t>
-        </w:r>
-        <w:r>
-          <w:rPr>
-            <w:rStyle w:val="Hyperlink"/>
-            <w:rFonts w:eastAsia="Times New Roman" w:cs="Helvetica"/>
-            <w:sz w:val="24"/>
-            <w:szCs w:val="24"/>
-          </w:rPr>
-          <w:t>r</w:t>
-        </w:r>
-        <w:r>
-          <w:rPr>
-            <w:rStyle w:val="Hyperlink"/>
-            <w:rFonts w:eastAsia="Times New Roman" w:cs="Helvetica"/>
-            <w:sz w:val="24"/>
-            <w:szCs w:val="24"/>
-          </w:rPr>
-          <w:t>s_in_CSS</w:t>
+          <w:t>https://intellipaat.com/interview-question/html-interview-questions</w:t>
         </w:r>
       </w:hyperlink>
     </w:p>
@@ -13999,8 +13918,28 @@
             <w:sz w:val="24"/>
             <w:szCs w:val="24"/>
           </w:rPr>
-          <w:t>https://www.indeed.com/hire/intervi</w:t>
+          <w:t>https://www.codeproject.com/Articles/702051/important-HTML-Interview-questions-with-answe#What_are_selectors_in_CSS</w:t>
         </w:r>
+      </w:hyperlink>
+    </w:p>
+    <w:p>
+      <w:pPr>
+        <w:pStyle w:val="ListParagraph"/>
+        <w:numPr>
+          <w:ilvl w:val="0"/>
+          <w:numId w:val="9"/>
+        </w:numPr>
+        <w:shd w:val="clear" w:color="auto" w:fill="FFFFFF"/>
+        <w:spacing w:before="204" w:after="204" w:line="240" w:lineRule="auto"/>
+        <w:textAlignment w:val="baseline"/>
+        <w:rPr>
+          <w:rFonts w:eastAsia="Times New Roman" w:cs="Helvetica"/>
+          <w:color w:val="000000" w:themeColor="text1"/>
+          <w:sz w:val="24"/>
+          <w:szCs w:val="24"/>
+        </w:rPr>
+      </w:pPr>
+      <w:hyperlink r:id="rId28" w:history="1">
         <w:r>
           <w:rPr>
             <w:rStyle w:val="Hyperlink"/>
@@ -14008,16 +13947,7 @@
             <w:sz w:val="24"/>
             <w:szCs w:val="24"/>
           </w:rPr>
-          <w:t>e</w:t>
-        </w:r>
-        <w:r>
-          <w:rPr>
-            <w:rStyle w:val="Hyperlink"/>
-            <w:rFonts w:eastAsia="Times New Roman" w:cs="Helvetica"/>
-            <w:sz w:val="24"/>
-            <w:szCs w:val="24"/>
-          </w:rPr>
-          <w:t>w-questions/html</w:t>
+          <w:t>https://www.indeed.com/hire/interview-questions/html</w:t>
         </w:r>
       </w:hyperlink>
     </w:p>
@@ -15875,6 +15805,36 @@
       <w:shd w:val="clear" w:color="auto" w:fill="E1DFDD"/>
     </w:rPr>
   </w:style>
+  <w:style w:type="paragraph" w:styleId="BalloonText">
+    <w:name w:val="Balloon Text"/>
+    <w:basedOn w:val="Normal"/>
+    <w:link w:val="BalloonTextChar"/>
+    <w:uiPriority w:val="99"/>
+    <w:semiHidden/>
+    <w:unhideWhenUsed/>
+    <w:rsid w:val="000F1B53"/>
+    <w:pPr>
+      <w:spacing w:after="0" w:line="240" w:lineRule="auto"/>
+    </w:pPr>
+    <w:rPr>
+      <w:rFonts w:ascii="Segoe UI" w:hAnsi="Segoe UI" w:cs="Segoe UI"/>
+      <w:sz w:val="18"/>
+      <w:szCs w:val="18"/>
+    </w:rPr>
+  </w:style>
+  <w:style w:type="character" w:customStyle="1" w:styleId="BalloonTextChar">
+    <w:name w:val="Balloon Text Char"/>
+    <w:basedOn w:val="DefaultParagraphFont"/>
+    <w:link w:val="BalloonText"/>
+    <w:uiPriority w:val="99"/>
+    <w:semiHidden/>
+    <w:rsid w:val="000F1B53"/>
+    <w:rPr>
+      <w:rFonts w:ascii="Segoe UI" w:hAnsi="Segoe UI" w:cs="Segoe UI"/>
+      <w:sz w:val="18"/>
+      <w:szCs w:val="18"/>
+    </w:rPr>
+  </w:style>
 </w:styles>
 </file>
 

</xml_diff>